<commit_message>
updated bases del concurso
</commit_message>
<xml_diff>
--- a/src/assets/docus/impresos/Lista_de_control.docx
+++ b/src/assets/docus/impresos/Lista_de_control.docx
@@ -1,6 +1,6 @@
 
 <file path=word/document.xml><?xml version="1.0" encoding="utf-8"?>
-<w:document xmlns:wpc="http://schemas.microsoft.com/office/word/2010/wordprocessingCanvas" xmlns:cx="http://schemas.microsoft.com/office/drawing/2014/chartex" xmlns:cx1="http://schemas.microsoft.com/office/drawing/2015/9/8/chartex" xmlns:cx2="http://schemas.microsoft.com/office/drawing/2015/10/21/chartex" xmlns:cx3="http://schemas.microsoft.com/office/drawing/2016/5/9/chartex" xmlns:cx4="http://schemas.microsoft.com/office/drawing/2016/5/10/chartex" xmlns:cx5="http://schemas.microsoft.com/office/drawing/2016/5/11/chartex" xmlns:cx6="http://schemas.microsoft.com/office/drawing/2016/5/12/chartex" xmlns:cx7="http://schemas.microsoft.com/office/drawing/2016/5/13/chartex" xmlns:cx8="http://schemas.microsoft.com/office/drawing/2016/5/14/chartex" xmlns:mc="http://schemas.openxmlformats.org/markup-compatibility/2006" xmlns:aink="http://schemas.microsoft.com/office/drawing/2016/ink" xmlns:am3d="http://schemas.microsoft.com/office/drawing/2017/model3d" xmlns:o="urn:schemas-microsoft-com:office:office" xmlns:oel="http://schemas.microsoft.com/office/2019/extlst" xmlns:r="http://schemas.openxmlformats.org/officeDocument/2006/relationships" xmlns:m="http://schemas.openxmlformats.org/officeDocument/2006/math" xmlns:v="urn:schemas-microsoft-com:vml" xmlns:wp14="http://schemas.microsoft.com/office/word/2010/wordprocessingDrawing" xmlns:wp="http://schemas.openxmlformats.org/drawingml/2006/wordprocessingDrawing" xmlns:w10="urn:schemas-microsoft-com:office:word" xmlns:w="http://schemas.openxmlformats.org/wordprocessingml/2006/main" xmlns:w14="http://schemas.microsoft.com/office/word/2010/wordml" xmlns:w15="http://schemas.microsoft.com/office/word/2012/wordml" xmlns:w16cex="http://schemas.microsoft.com/office/word/2018/wordml/cex" xmlns:w16cid="http://schemas.microsoft.com/office/word/2016/wordml/cid" xmlns:w16="http://schemas.microsoft.com/office/word/2018/wordml" xmlns:w16sdtdh="http://schemas.microsoft.com/office/word/2020/wordml/sdtdatahash" xmlns:w16se="http://schemas.microsoft.com/office/word/2015/wordml/symex" xmlns:wpg="http://schemas.microsoft.com/office/word/2010/wordprocessingGroup" xmlns:wpi="http://schemas.microsoft.com/office/word/2010/wordprocessingInk" xmlns:wne="http://schemas.microsoft.com/office/word/2006/wordml" xmlns:wps="http://schemas.microsoft.com/office/word/2010/wordprocessingShape" mc:Ignorable="w14 w15 w16se w16cid w16 w16cex w16sdtdh wp14">
+<w:document xmlns:wpc="http://schemas.microsoft.com/office/word/2010/wordprocessingCanvas" xmlns:cx="http://schemas.microsoft.com/office/drawing/2014/chartex" xmlns:cx1="http://schemas.microsoft.com/office/drawing/2015/9/8/chartex" xmlns:cx2="http://schemas.microsoft.com/office/drawing/2015/10/21/chartex" xmlns:cx3="http://schemas.microsoft.com/office/drawing/2016/5/9/chartex" xmlns:cx4="http://schemas.microsoft.com/office/drawing/2016/5/10/chartex" xmlns:cx5="http://schemas.microsoft.com/office/drawing/2016/5/11/chartex" xmlns:cx6="http://schemas.microsoft.com/office/drawing/2016/5/12/chartex" xmlns:cx7="http://schemas.microsoft.com/office/drawing/2016/5/13/chartex" xmlns:cx8="http://schemas.microsoft.com/office/drawing/2016/5/14/chartex" xmlns:mc="http://schemas.openxmlformats.org/markup-compatibility/2006" xmlns:aink="http://schemas.microsoft.com/office/drawing/2016/ink" xmlns:am3d="http://schemas.microsoft.com/office/drawing/2017/model3d" xmlns:o="urn:schemas-microsoft-com:office:office" xmlns:oel="http://schemas.microsoft.com/office/2019/extlst" xmlns:r="http://schemas.openxmlformats.org/officeDocument/2006/relationships" xmlns:m="http://schemas.openxmlformats.org/officeDocument/2006/math" xmlns:v="urn:schemas-microsoft-com:vml" xmlns:wp14="http://schemas.microsoft.com/office/word/2010/wordprocessingDrawing" xmlns:wp="http://schemas.openxmlformats.org/drawingml/2006/wordprocessingDrawing" xmlns:w10="urn:schemas-microsoft-com:office:word" xmlns:w="http://schemas.openxmlformats.org/wordprocessingml/2006/main" xmlns:w14="http://schemas.microsoft.com/office/word/2010/wordml" xmlns:w15="http://schemas.microsoft.com/office/word/2012/wordml" xmlns:w16cex="http://schemas.microsoft.com/office/word/2018/wordml/cex" xmlns:w16cid="http://schemas.microsoft.com/office/word/2016/wordml/cid" xmlns:w16="http://schemas.microsoft.com/office/word/2018/wordml" xmlns:w16du="http://schemas.microsoft.com/office/word/2023/wordml/word16du" xmlns:w16sdtdh="http://schemas.microsoft.com/office/word/2020/wordml/sdtdatahash" xmlns:w16se="http://schemas.microsoft.com/office/word/2015/wordml/symex" xmlns:wpg="http://schemas.microsoft.com/office/word/2010/wordprocessingGroup" xmlns:wpi="http://schemas.microsoft.com/office/word/2010/wordprocessingInk" xmlns:wne="http://schemas.microsoft.com/office/word/2006/wordml" xmlns:wps="http://schemas.microsoft.com/office/word/2010/wordprocessingShape" mc:Ignorable="w14 w15 w16se w16cid w16 w16cex w16sdtdh w16du wp14">
   <w:body>
     <w:p>
       <w:pPr>
@@ -68,7 +68,7 @@
           <w:szCs w:val="32"/>
           <w:lang w:val="es-ES"/>
         </w:rPr>
-        <w:t>XII</w:t>
+        <w:t>XI</w:t>
       </w:r>
       <w:r>
         <w:rPr>
@@ -79,7 +79,7 @@
           <w:szCs w:val="32"/>
           <w:lang w:val="es-ES"/>
         </w:rPr>
-        <w:t>I</w:t>
+        <w:t>V</w:t>
       </w:r>
       <w:r>
         <w:rPr>
@@ -345,7 +345,7 @@
           <w:szCs w:val="21"/>
           <w:lang w:val="es-ES"/>
         </w:rPr>
-        <w:t>3</w:t>
+        <w:t>4</w:t>
       </w:r>
       <w:r>
         <w:rPr>
@@ -603,40 +603,7 @@
           <w:szCs w:val="21"/>
           <w:lang w:val="es-ES"/>
         </w:rPr>
-        <w:t>2</w:t>
-      </w:r>
-      <w:r>
-        <w:rPr>
-          <w:rFonts w:asciiTheme="minorHAnsi" w:hAnsiTheme="minorHAnsi" w:cstheme="minorHAnsi"/>
-          <w:b/>
-          <w:bCs/>
-          <w:sz w:val="21"/>
-          <w:szCs w:val="21"/>
-          <w:lang w:val="es-ES"/>
-        </w:rPr>
-        <w:t>4</w:t>
-      </w:r>
-      <w:r>
-        <w:rPr>
-          <w:rFonts w:asciiTheme="minorHAnsi" w:hAnsiTheme="minorHAnsi" w:cstheme="minorHAnsi"/>
-          <w:b/>
-          <w:bCs/>
-          <w:sz w:val="21"/>
-          <w:szCs w:val="21"/>
-          <w:lang w:val="es-ES"/>
-        </w:rPr>
-        <w:t xml:space="preserve"> de </w:t>
-      </w:r>
-      <w:r>
-        <w:rPr>
-          <w:rFonts w:asciiTheme="minorHAnsi" w:hAnsiTheme="minorHAnsi" w:cstheme="minorHAnsi"/>
-          <w:b/>
-          <w:bCs/>
-          <w:sz w:val="21"/>
-          <w:szCs w:val="21"/>
-          <w:lang w:val="es-ES"/>
-        </w:rPr>
-        <w:t>mayo</w:t>
+        <w:t>lunes 19 de mayo</w:t>
       </w:r>
       <w:r>
         <w:rPr>
@@ -658,7 +625,7 @@
           <w:szCs w:val="21"/>
           <w:lang w:val="es-ES"/>
         </w:rPr>
-        <w:t>4</w:t>
+        <w:t>5</w:t>
       </w:r>
     </w:p>
     <w:p>
@@ -1216,7 +1183,7 @@
           <w:szCs w:val="21"/>
           <w:lang w:val="es-ES"/>
         </w:rPr>
-        <w:t xml:space="preserve"> tanto en una semifinal como en la final.</w:t>
+        <w:t xml:space="preserve"> en la final.</w:t>
       </w:r>
     </w:p>
     <w:p>
@@ -1940,7 +1907,7 @@
           <w:szCs w:val="21"/>
           <w:lang w:val="es-ES"/>
         </w:rPr>
-        <w:t>4</w:t>
+        <w:t>5</w:t>
       </w:r>
       <w:r>
         <w:rPr>
@@ -2847,7 +2814,7 @@
           <w:szCs w:val="21"/>
           <w:lang w:val="es-ES"/>
         </w:rPr>
-        <w:t>4</w:t>
+        <w:t>5</w:t>
       </w:r>
       <w:r>
         <w:rPr>
@@ -4110,7 +4077,7 @@
           <w:szCs w:val="28"/>
           <w:lang w:val="es-ES"/>
         </w:rPr>
-        <w:t>2</w:t>
+        <w:t>lunes 19</w:t>
       </w:r>
       <w:r>
         <w:rPr>
@@ -4121,7 +4088,7 @@
           <w:szCs w:val="28"/>
           <w:lang w:val="es-ES"/>
         </w:rPr>
-        <w:t>4</w:t>
+        <w:t xml:space="preserve"> de </w:t>
       </w:r>
       <w:r>
         <w:rPr>
@@ -4132,7 +4099,7 @@
           <w:szCs w:val="28"/>
           <w:lang w:val="es-ES"/>
         </w:rPr>
-        <w:t xml:space="preserve"> de </w:t>
+        <w:t>mayo</w:t>
       </w:r>
       <w:r>
         <w:rPr>
@@ -4143,7 +4110,7 @@
           <w:szCs w:val="28"/>
           <w:lang w:val="es-ES"/>
         </w:rPr>
-        <w:t>mayo</w:t>
+        <w:t xml:space="preserve"> de 202</w:t>
       </w:r>
       <w:r>
         <w:rPr>
@@ -4154,18 +4121,7 @@
           <w:szCs w:val="28"/>
           <w:lang w:val="es-ES"/>
         </w:rPr>
-        <w:t xml:space="preserve"> de 202</w:t>
-      </w:r>
-      <w:r>
-        <w:rPr>
-          <w:rFonts w:asciiTheme="minorHAnsi" w:hAnsiTheme="minorHAnsi" w:cstheme="minorHAnsi"/>
-          <w:b/>
-          <w:bCs/>
-          <w:sz w:val="28"/>
-          <w:szCs w:val="28"/>
-          <w:lang w:val="es-ES"/>
-        </w:rPr>
-        <w:t>4</w:t>
+        <w:t>5</w:t>
       </w:r>
     </w:p>
     <w:p>
@@ -4406,18 +4362,7 @@
           <w:szCs w:val="21"/>
           <w:lang w:val="es-ES"/>
         </w:rPr>
-        <w:t>2</w:t>
-      </w:r>
-      <w:r>
-        <w:rPr>
-          <w:rFonts w:asciiTheme="minorHAnsi" w:hAnsiTheme="minorHAnsi" w:cstheme="minorHAnsi"/>
-          <w:b/>
-          <w:bCs/>
-          <w:sz w:val="21"/>
-          <w:szCs w:val="21"/>
-          <w:lang w:val="es-ES"/>
-        </w:rPr>
-        <w:t>4</w:t>
+        <w:t>19</w:t>
       </w:r>
       <w:r>
         <w:rPr>
@@ -4461,16 +4406,16 @@
           <w:szCs w:val="21"/>
           <w:lang w:val="es-ES"/>
         </w:rPr>
-        <w:t>4</w:t>
-      </w:r>
-      <w:r>
-        <w:rPr>
-          <w:rFonts w:asciiTheme="minorHAnsi" w:hAnsiTheme="minorHAnsi" w:cstheme="minorHAnsi"/>
-          <w:sz w:val="21"/>
-          <w:szCs w:val="21"/>
-          <w:lang w:val="es-ES"/>
-        </w:rPr>
-        <w:t xml:space="preserve"> estaréis en </w:t>
+        <w:t xml:space="preserve">5 </w:t>
+      </w:r>
+      <w:r>
+        <w:rPr>
+          <w:rFonts w:asciiTheme="minorHAnsi" w:hAnsiTheme="minorHAnsi" w:cstheme="minorHAnsi"/>
+          <w:sz w:val="21"/>
+          <w:szCs w:val="21"/>
+          <w:lang w:val="es-ES"/>
+        </w:rPr>
+        <w:t xml:space="preserve">estaréis en </w:t>
       </w:r>
       <w:r>
         <w:rPr>
@@ -4688,7 +4633,7 @@
 </file>
 
 <file path=word/endnotes.xml><?xml version="1.0" encoding="utf-8"?>
-<w:endnotes xmlns:wpc="http://schemas.microsoft.com/office/word/2010/wordprocessingCanvas" xmlns:cx="http://schemas.microsoft.com/office/drawing/2014/chartex" xmlns:cx1="http://schemas.microsoft.com/office/drawing/2015/9/8/chartex" xmlns:cx2="http://schemas.microsoft.com/office/drawing/2015/10/21/chartex" xmlns:cx3="http://schemas.microsoft.com/office/drawing/2016/5/9/chartex" xmlns:cx4="http://schemas.microsoft.com/office/drawing/2016/5/10/chartex" xmlns:cx5="http://schemas.microsoft.com/office/drawing/2016/5/11/chartex" xmlns:cx6="http://schemas.microsoft.com/office/drawing/2016/5/12/chartex" xmlns:cx7="http://schemas.microsoft.com/office/drawing/2016/5/13/chartex" xmlns:cx8="http://schemas.microsoft.com/office/drawing/2016/5/14/chartex" xmlns:mc="http://schemas.openxmlformats.org/markup-compatibility/2006" xmlns:aink="http://schemas.microsoft.com/office/drawing/2016/ink" xmlns:am3d="http://schemas.microsoft.com/office/drawing/2017/model3d" xmlns:o="urn:schemas-microsoft-com:office:office" xmlns:oel="http://schemas.microsoft.com/office/2019/extlst" xmlns:r="http://schemas.openxmlformats.org/officeDocument/2006/relationships" xmlns:m="http://schemas.openxmlformats.org/officeDocument/2006/math" xmlns:v="urn:schemas-microsoft-com:vml" xmlns:wp14="http://schemas.microsoft.com/office/word/2010/wordprocessingDrawing" xmlns:wp="http://schemas.openxmlformats.org/drawingml/2006/wordprocessingDrawing" xmlns:w10="urn:schemas-microsoft-com:office:word" xmlns:w="http://schemas.openxmlformats.org/wordprocessingml/2006/main" xmlns:w14="http://schemas.microsoft.com/office/word/2010/wordml" xmlns:w15="http://schemas.microsoft.com/office/word/2012/wordml" xmlns:w16cex="http://schemas.microsoft.com/office/word/2018/wordml/cex" xmlns:w16cid="http://schemas.microsoft.com/office/word/2016/wordml/cid" xmlns:w16="http://schemas.microsoft.com/office/word/2018/wordml" xmlns:w16sdtdh="http://schemas.microsoft.com/office/word/2020/wordml/sdtdatahash" xmlns:w16se="http://schemas.microsoft.com/office/word/2015/wordml/symex" xmlns:wpg="http://schemas.microsoft.com/office/word/2010/wordprocessingGroup" xmlns:wpi="http://schemas.microsoft.com/office/word/2010/wordprocessingInk" xmlns:wne="http://schemas.microsoft.com/office/word/2006/wordml" xmlns:wps="http://schemas.microsoft.com/office/word/2010/wordprocessingShape" mc:Ignorable="w14 w15 w16se w16cid w16 w16cex w16sdtdh wp14">
+<w:endnotes xmlns:wpc="http://schemas.microsoft.com/office/word/2010/wordprocessingCanvas" xmlns:cx="http://schemas.microsoft.com/office/drawing/2014/chartex" xmlns:cx1="http://schemas.microsoft.com/office/drawing/2015/9/8/chartex" xmlns:cx2="http://schemas.microsoft.com/office/drawing/2015/10/21/chartex" xmlns:cx3="http://schemas.microsoft.com/office/drawing/2016/5/9/chartex" xmlns:cx4="http://schemas.microsoft.com/office/drawing/2016/5/10/chartex" xmlns:cx5="http://schemas.microsoft.com/office/drawing/2016/5/11/chartex" xmlns:cx6="http://schemas.microsoft.com/office/drawing/2016/5/12/chartex" xmlns:cx7="http://schemas.microsoft.com/office/drawing/2016/5/13/chartex" xmlns:cx8="http://schemas.microsoft.com/office/drawing/2016/5/14/chartex" xmlns:mc="http://schemas.openxmlformats.org/markup-compatibility/2006" xmlns:aink="http://schemas.microsoft.com/office/drawing/2016/ink" xmlns:am3d="http://schemas.microsoft.com/office/drawing/2017/model3d" xmlns:o="urn:schemas-microsoft-com:office:office" xmlns:oel="http://schemas.microsoft.com/office/2019/extlst" xmlns:r="http://schemas.openxmlformats.org/officeDocument/2006/relationships" xmlns:m="http://schemas.openxmlformats.org/officeDocument/2006/math" xmlns:v="urn:schemas-microsoft-com:vml" xmlns:wp14="http://schemas.microsoft.com/office/word/2010/wordprocessingDrawing" xmlns:wp="http://schemas.openxmlformats.org/drawingml/2006/wordprocessingDrawing" xmlns:w10="urn:schemas-microsoft-com:office:word" xmlns:w="http://schemas.openxmlformats.org/wordprocessingml/2006/main" xmlns:w14="http://schemas.microsoft.com/office/word/2010/wordml" xmlns:w15="http://schemas.microsoft.com/office/word/2012/wordml" xmlns:w16cex="http://schemas.microsoft.com/office/word/2018/wordml/cex" xmlns:w16cid="http://schemas.microsoft.com/office/word/2016/wordml/cid" xmlns:w16="http://schemas.microsoft.com/office/word/2018/wordml" xmlns:w16du="http://schemas.microsoft.com/office/word/2023/wordml/word16du" xmlns:w16sdtdh="http://schemas.microsoft.com/office/word/2020/wordml/sdtdatahash" xmlns:w16se="http://schemas.microsoft.com/office/word/2015/wordml/symex" xmlns:wpg="http://schemas.microsoft.com/office/word/2010/wordprocessingGroup" xmlns:wpi="http://schemas.microsoft.com/office/word/2010/wordprocessingInk" xmlns:wne="http://schemas.microsoft.com/office/word/2006/wordml" xmlns:wps="http://schemas.microsoft.com/office/word/2010/wordprocessingShape" mc:Ignorable="w14 w15 w16se w16cid w16 w16cex w16sdtdh w16du wp14">
   <w:endnote w:type="separator" w:id="-1">
     <w:p>
       <w:r>
@@ -4707,7 +4652,7 @@
 </file>
 
 <file path=word/footer1.xml><?xml version="1.0" encoding="utf-8"?>
-<w:ftr xmlns:wpc="http://schemas.microsoft.com/office/word/2010/wordprocessingCanvas" xmlns:cx="http://schemas.microsoft.com/office/drawing/2014/chartex" xmlns:cx1="http://schemas.microsoft.com/office/drawing/2015/9/8/chartex" xmlns:cx2="http://schemas.microsoft.com/office/drawing/2015/10/21/chartex" xmlns:cx3="http://schemas.microsoft.com/office/drawing/2016/5/9/chartex" xmlns:cx4="http://schemas.microsoft.com/office/drawing/2016/5/10/chartex" xmlns:cx5="http://schemas.microsoft.com/office/drawing/2016/5/11/chartex" xmlns:cx6="http://schemas.microsoft.com/office/drawing/2016/5/12/chartex" xmlns:cx7="http://schemas.microsoft.com/office/drawing/2016/5/13/chartex" xmlns:cx8="http://schemas.microsoft.com/office/drawing/2016/5/14/chartex" xmlns:mc="http://schemas.openxmlformats.org/markup-compatibility/2006" xmlns:aink="http://schemas.microsoft.com/office/drawing/2016/ink" xmlns:am3d="http://schemas.microsoft.com/office/drawing/2017/model3d" xmlns:o="urn:schemas-microsoft-com:office:office" xmlns:oel="http://schemas.microsoft.com/office/2019/extlst" xmlns:r="http://schemas.openxmlformats.org/officeDocument/2006/relationships" xmlns:m="http://schemas.openxmlformats.org/officeDocument/2006/math" xmlns:v="urn:schemas-microsoft-com:vml" xmlns:wp14="http://schemas.microsoft.com/office/word/2010/wordprocessingDrawing" xmlns:wp="http://schemas.openxmlformats.org/drawingml/2006/wordprocessingDrawing" xmlns:w10="urn:schemas-microsoft-com:office:word" xmlns:w="http://schemas.openxmlformats.org/wordprocessingml/2006/main" xmlns:w14="http://schemas.microsoft.com/office/word/2010/wordml" xmlns:w15="http://schemas.microsoft.com/office/word/2012/wordml" xmlns:w16cex="http://schemas.microsoft.com/office/word/2018/wordml/cex" xmlns:w16cid="http://schemas.microsoft.com/office/word/2016/wordml/cid" xmlns:w16="http://schemas.microsoft.com/office/word/2018/wordml" xmlns:w16sdtdh="http://schemas.microsoft.com/office/word/2020/wordml/sdtdatahash" xmlns:w16se="http://schemas.microsoft.com/office/word/2015/wordml/symex" xmlns:wpg="http://schemas.microsoft.com/office/word/2010/wordprocessingGroup" xmlns:wpi="http://schemas.microsoft.com/office/word/2010/wordprocessingInk" xmlns:wne="http://schemas.microsoft.com/office/word/2006/wordml" xmlns:wps="http://schemas.microsoft.com/office/word/2010/wordprocessingShape" mc:Ignorable="w14 w15 w16se w16cid w16 w16cex w16sdtdh wp14">
+<w:ftr xmlns:wpc="http://schemas.microsoft.com/office/word/2010/wordprocessingCanvas" xmlns:cx="http://schemas.microsoft.com/office/drawing/2014/chartex" xmlns:cx1="http://schemas.microsoft.com/office/drawing/2015/9/8/chartex" xmlns:cx2="http://schemas.microsoft.com/office/drawing/2015/10/21/chartex" xmlns:cx3="http://schemas.microsoft.com/office/drawing/2016/5/9/chartex" xmlns:cx4="http://schemas.microsoft.com/office/drawing/2016/5/10/chartex" xmlns:cx5="http://schemas.microsoft.com/office/drawing/2016/5/11/chartex" xmlns:cx6="http://schemas.microsoft.com/office/drawing/2016/5/12/chartex" xmlns:cx7="http://schemas.microsoft.com/office/drawing/2016/5/13/chartex" xmlns:cx8="http://schemas.microsoft.com/office/drawing/2016/5/14/chartex" xmlns:mc="http://schemas.openxmlformats.org/markup-compatibility/2006" xmlns:aink="http://schemas.microsoft.com/office/drawing/2016/ink" xmlns:am3d="http://schemas.microsoft.com/office/drawing/2017/model3d" xmlns:o="urn:schemas-microsoft-com:office:office" xmlns:oel="http://schemas.microsoft.com/office/2019/extlst" xmlns:r="http://schemas.openxmlformats.org/officeDocument/2006/relationships" xmlns:m="http://schemas.openxmlformats.org/officeDocument/2006/math" xmlns:v="urn:schemas-microsoft-com:vml" xmlns:wp14="http://schemas.microsoft.com/office/word/2010/wordprocessingDrawing" xmlns:wp="http://schemas.openxmlformats.org/drawingml/2006/wordprocessingDrawing" xmlns:w10="urn:schemas-microsoft-com:office:word" xmlns:w="http://schemas.openxmlformats.org/wordprocessingml/2006/main" xmlns:w14="http://schemas.microsoft.com/office/word/2010/wordml" xmlns:w15="http://schemas.microsoft.com/office/word/2012/wordml" xmlns:w16cex="http://schemas.microsoft.com/office/word/2018/wordml/cex" xmlns:w16cid="http://schemas.microsoft.com/office/word/2016/wordml/cid" xmlns:w16="http://schemas.microsoft.com/office/word/2018/wordml" xmlns:w16du="http://schemas.microsoft.com/office/word/2023/wordml/word16du" xmlns:w16sdtdh="http://schemas.microsoft.com/office/word/2020/wordml/sdtdatahash" xmlns:w16se="http://schemas.microsoft.com/office/word/2015/wordml/symex" xmlns:wpg="http://schemas.microsoft.com/office/word/2010/wordprocessingGroup" xmlns:wpi="http://schemas.microsoft.com/office/word/2010/wordprocessingInk" xmlns:wne="http://schemas.microsoft.com/office/word/2006/wordml" xmlns:wps="http://schemas.microsoft.com/office/word/2010/wordprocessingShape" mc:Ignorable="w14 w15 w16se w16cid w16 w16cex w16sdtdh w16du wp14">
   <w:p>
     <w:pPr>
       <w:pStyle w:val="Fuzeile"/>
@@ -4717,7 +4662,7 @@
 </file>
 
 <file path=word/footer2.xml><?xml version="1.0" encoding="utf-8"?>
-<w:ftr xmlns:wpc="http://schemas.microsoft.com/office/word/2010/wordprocessingCanvas" xmlns:cx="http://schemas.microsoft.com/office/drawing/2014/chartex" xmlns:cx1="http://schemas.microsoft.com/office/drawing/2015/9/8/chartex" xmlns:cx2="http://schemas.microsoft.com/office/drawing/2015/10/21/chartex" xmlns:cx3="http://schemas.microsoft.com/office/drawing/2016/5/9/chartex" xmlns:cx4="http://schemas.microsoft.com/office/drawing/2016/5/10/chartex" xmlns:cx5="http://schemas.microsoft.com/office/drawing/2016/5/11/chartex" xmlns:cx6="http://schemas.microsoft.com/office/drawing/2016/5/12/chartex" xmlns:cx7="http://schemas.microsoft.com/office/drawing/2016/5/13/chartex" xmlns:cx8="http://schemas.microsoft.com/office/drawing/2016/5/14/chartex" xmlns:mc="http://schemas.openxmlformats.org/markup-compatibility/2006" xmlns:aink="http://schemas.microsoft.com/office/drawing/2016/ink" xmlns:am3d="http://schemas.microsoft.com/office/drawing/2017/model3d" xmlns:o="urn:schemas-microsoft-com:office:office" xmlns:oel="http://schemas.microsoft.com/office/2019/extlst" xmlns:r="http://schemas.openxmlformats.org/officeDocument/2006/relationships" xmlns:m="http://schemas.openxmlformats.org/officeDocument/2006/math" xmlns:v="urn:schemas-microsoft-com:vml" xmlns:wp14="http://schemas.microsoft.com/office/word/2010/wordprocessingDrawing" xmlns:wp="http://schemas.openxmlformats.org/drawingml/2006/wordprocessingDrawing" xmlns:w10="urn:schemas-microsoft-com:office:word" xmlns:w="http://schemas.openxmlformats.org/wordprocessingml/2006/main" xmlns:w14="http://schemas.microsoft.com/office/word/2010/wordml" xmlns:w15="http://schemas.microsoft.com/office/word/2012/wordml" xmlns:w16cex="http://schemas.microsoft.com/office/word/2018/wordml/cex" xmlns:w16cid="http://schemas.microsoft.com/office/word/2016/wordml/cid" xmlns:w16="http://schemas.microsoft.com/office/word/2018/wordml" xmlns:w16sdtdh="http://schemas.microsoft.com/office/word/2020/wordml/sdtdatahash" xmlns:w16se="http://schemas.microsoft.com/office/word/2015/wordml/symex" xmlns:wpg="http://schemas.microsoft.com/office/word/2010/wordprocessingGroup" xmlns:wpi="http://schemas.microsoft.com/office/word/2010/wordprocessingInk" xmlns:wne="http://schemas.microsoft.com/office/word/2006/wordml" xmlns:wps="http://schemas.microsoft.com/office/word/2010/wordprocessingShape" mc:Ignorable="w14 w15 w16se w16cid w16 w16cex w16sdtdh wp14">
+<w:ftr xmlns:wpc="http://schemas.microsoft.com/office/word/2010/wordprocessingCanvas" xmlns:cx="http://schemas.microsoft.com/office/drawing/2014/chartex" xmlns:cx1="http://schemas.microsoft.com/office/drawing/2015/9/8/chartex" xmlns:cx2="http://schemas.microsoft.com/office/drawing/2015/10/21/chartex" xmlns:cx3="http://schemas.microsoft.com/office/drawing/2016/5/9/chartex" xmlns:cx4="http://schemas.microsoft.com/office/drawing/2016/5/10/chartex" xmlns:cx5="http://schemas.microsoft.com/office/drawing/2016/5/11/chartex" xmlns:cx6="http://schemas.microsoft.com/office/drawing/2016/5/12/chartex" xmlns:cx7="http://schemas.microsoft.com/office/drawing/2016/5/13/chartex" xmlns:cx8="http://schemas.microsoft.com/office/drawing/2016/5/14/chartex" xmlns:mc="http://schemas.openxmlformats.org/markup-compatibility/2006" xmlns:aink="http://schemas.microsoft.com/office/drawing/2016/ink" xmlns:am3d="http://schemas.microsoft.com/office/drawing/2017/model3d" xmlns:o="urn:schemas-microsoft-com:office:office" xmlns:oel="http://schemas.microsoft.com/office/2019/extlst" xmlns:r="http://schemas.openxmlformats.org/officeDocument/2006/relationships" xmlns:m="http://schemas.openxmlformats.org/officeDocument/2006/math" xmlns:v="urn:schemas-microsoft-com:vml" xmlns:wp14="http://schemas.microsoft.com/office/word/2010/wordprocessingDrawing" xmlns:wp="http://schemas.openxmlformats.org/drawingml/2006/wordprocessingDrawing" xmlns:w10="urn:schemas-microsoft-com:office:word" xmlns:w="http://schemas.openxmlformats.org/wordprocessingml/2006/main" xmlns:w14="http://schemas.microsoft.com/office/word/2010/wordml" xmlns:w15="http://schemas.microsoft.com/office/word/2012/wordml" xmlns:w16cex="http://schemas.microsoft.com/office/word/2018/wordml/cex" xmlns:w16cid="http://schemas.microsoft.com/office/word/2016/wordml/cid" xmlns:w16="http://schemas.microsoft.com/office/word/2018/wordml" xmlns:w16du="http://schemas.microsoft.com/office/word/2023/wordml/word16du" xmlns:w16sdtdh="http://schemas.microsoft.com/office/word/2020/wordml/sdtdatahash" xmlns:w16se="http://schemas.microsoft.com/office/word/2015/wordml/symex" xmlns:wpg="http://schemas.microsoft.com/office/word/2010/wordprocessingGroup" xmlns:wpi="http://schemas.microsoft.com/office/word/2010/wordprocessingInk" xmlns:wne="http://schemas.microsoft.com/office/word/2006/wordml" xmlns:wps="http://schemas.microsoft.com/office/word/2010/wordprocessingShape" mc:Ignorable="w14 w15 w16se w16cid w16 w16cex w16sdtdh w16du wp14">
   <w:p>
     <w:pPr>
       <w:pStyle w:val="Fuzeile"/>
@@ -4730,7 +4675,7 @@
 </file>
 
 <file path=word/footer3.xml><?xml version="1.0" encoding="utf-8"?>
-<w:ftr xmlns:wpc="http://schemas.microsoft.com/office/word/2010/wordprocessingCanvas" xmlns:cx="http://schemas.microsoft.com/office/drawing/2014/chartex" xmlns:cx1="http://schemas.microsoft.com/office/drawing/2015/9/8/chartex" xmlns:cx2="http://schemas.microsoft.com/office/drawing/2015/10/21/chartex" xmlns:cx3="http://schemas.microsoft.com/office/drawing/2016/5/9/chartex" xmlns:cx4="http://schemas.microsoft.com/office/drawing/2016/5/10/chartex" xmlns:cx5="http://schemas.microsoft.com/office/drawing/2016/5/11/chartex" xmlns:cx6="http://schemas.microsoft.com/office/drawing/2016/5/12/chartex" xmlns:cx7="http://schemas.microsoft.com/office/drawing/2016/5/13/chartex" xmlns:cx8="http://schemas.microsoft.com/office/drawing/2016/5/14/chartex" xmlns:mc="http://schemas.openxmlformats.org/markup-compatibility/2006" xmlns:aink="http://schemas.microsoft.com/office/drawing/2016/ink" xmlns:am3d="http://schemas.microsoft.com/office/drawing/2017/model3d" xmlns:o="urn:schemas-microsoft-com:office:office" xmlns:oel="http://schemas.microsoft.com/office/2019/extlst" xmlns:r="http://schemas.openxmlformats.org/officeDocument/2006/relationships" xmlns:m="http://schemas.openxmlformats.org/officeDocument/2006/math" xmlns:v="urn:schemas-microsoft-com:vml" xmlns:wp14="http://schemas.microsoft.com/office/word/2010/wordprocessingDrawing" xmlns:wp="http://schemas.openxmlformats.org/drawingml/2006/wordprocessingDrawing" xmlns:w10="urn:schemas-microsoft-com:office:word" xmlns:w="http://schemas.openxmlformats.org/wordprocessingml/2006/main" xmlns:w14="http://schemas.microsoft.com/office/word/2010/wordml" xmlns:w15="http://schemas.microsoft.com/office/word/2012/wordml" xmlns:w16cex="http://schemas.microsoft.com/office/word/2018/wordml/cex" xmlns:w16cid="http://schemas.microsoft.com/office/word/2016/wordml/cid" xmlns:w16="http://schemas.microsoft.com/office/word/2018/wordml" xmlns:w16sdtdh="http://schemas.microsoft.com/office/word/2020/wordml/sdtdatahash" xmlns:w16se="http://schemas.microsoft.com/office/word/2015/wordml/symex" xmlns:wpg="http://schemas.microsoft.com/office/word/2010/wordprocessingGroup" xmlns:wpi="http://schemas.microsoft.com/office/word/2010/wordprocessingInk" xmlns:wne="http://schemas.microsoft.com/office/word/2006/wordml" xmlns:wps="http://schemas.microsoft.com/office/word/2010/wordprocessingShape" mc:Ignorable="w14 w15 w16se w16cid w16 w16cex w16sdtdh wp14">
+<w:ftr xmlns:wpc="http://schemas.microsoft.com/office/word/2010/wordprocessingCanvas" xmlns:cx="http://schemas.microsoft.com/office/drawing/2014/chartex" xmlns:cx1="http://schemas.microsoft.com/office/drawing/2015/9/8/chartex" xmlns:cx2="http://schemas.microsoft.com/office/drawing/2015/10/21/chartex" xmlns:cx3="http://schemas.microsoft.com/office/drawing/2016/5/9/chartex" xmlns:cx4="http://schemas.microsoft.com/office/drawing/2016/5/10/chartex" xmlns:cx5="http://schemas.microsoft.com/office/drawing/2016/5/11/chartex" xmlns:cx6="http://schemas.microsoft.com/office/drawing/2016/5/12/chartex" xmlns:cx7="http://schemas.microsoft.com/office/drawing/2016/5/13/chartex" xmlns:cx8="http://schemas.microsoft.com/office/drawing/2016/5/14/chartex" xmlns:mc="http://schemas.openxmlformats.org/markup-compatibility/2006" xmlns:aink="http://schemas.microsoft.com/office/drawing/2016/ink" xmlns:am3d="http://schemas.microsoft.com/office/drawing/2017/model3d" xmlns:o="urn:schemas-microsoft-com:office:office" xmlns:oel="http://schemas.microsoft.com/office/2019/extlst" xmlns:r="http://schemas.openxmlformats.org/officeDocument/2006/relationships" xmlns:m="http://schemas.openxmlformats.org/officeDocument/2006/math" xmlns:v="urn:schemas-microsoft-com:vml" xmlns:wp14="http://schemas.microsoft.com/office/word/2010/wordprocessingDrawing" xmlns:wp="http://schemas.openxmlformats.org/drawingml/2006/wordprocessingDrawing" xmlns:w10="urn:schemas-microsoft-com:office:word" xmlns:w="http://schemas.openxmlformats.org/wordprocessingml/2006/main" xmlns:w14="http://schemas.microsoft.com/office/word/2010/wordml" xmlns:w15="http://schemas.microsoft.com/office/word/2012/wordml" xmlns:w16cex="http://schemas.microsoft.com/office/word/2018/wordml/cex" xmlns:w16cid="http://schemas.microsoft.com/office/word/2016/wordml/cid" xmlns:w16="http://schemas.microsoft.com/office/word/2018/wordml" xmlns:w16du="http://schemas.microsoft.com/office/word/2023/wordml/word16du" xmlns:w16sdtdh="http://schemas.microsoft.com/office/word/2020/wordml/sdtdatahash" xmlns:w16se="http://schemas.microsoft.com/office/word/2015/wordml/symex" xmlns:wpg="http://schemas.microsoft.com/office/word/2010/wordprocessingGroup" xmlns:wpi="http://schemas.microsoft.com/office/word/2010/wordprocessingInk" xmlns:wne="http://schemas.microsoft.com/office/word/2006/wordml" xmlns:wps="http://schemas.microsoft.com/office/word/2010/wordprocessingShape" mc:Ignorable="w14 w15 w16se w16cid w16 w16cex w16sdtdh w16du wp14">
   <w:p>
     <w:pPr>
       <w:pStyle w:val="Fuzeile"/>
@@ -4740,7 +4685,7 @@
 </file>
 
 <file path=word/footnotes.xml><?xml version="1.0" encoding="utf-8"?>
-<w:footnotes xmlns:wpc="http://schemas.microsoft.com/office/word/2010/wordprocessingCanvas" xmlns:cx="http://schemas.microsoft.com/office/drawing/2014/chartex" xmlns:cx1="http://schemas.microsoft.com/office/drawing/2015/9/8/chartex" xmlns:cx2="http://schemas.microsoft.com/office/drawing/2015/10/21/chartex" xmlns:cx3="http://schemas.microsoft.com/office/drawing/2016/5/9/chartex" xmlns:cx4="http://schemas.microsoft.com/office/drawing/2016/5/10/chartex" xmlns:cx5="http://schemas.microsoft.com/office/drawing/2016/5/11/chartex" xmlns:cx6="http://schemas.microsoft.com/office/drawing/2016/5/12/chartex" xmlns:cx7="http://schemas.microsoft.com/office/drawing/2016/5/13/chartex" xmlns:cx8="http://schemas.microsoft.com/office/drawing/2016/5/14/chartex" xmlns:mc="http://schemas.openxmlformats.org/markup-compatibility/2006" xmlns:aink="http://schemas.microsoft.com/office/drawing/2016/ink" xmlns:am3d="http://schemas.microsoft.com/office/drawing/2017/model3d" xmlns:o="urn:schemas-microsoft-com:office:office" xmlns:oel="http://schemas.microsoft.com/office/2019/extlst" xmlns:r="http://schemas.openxmlformats.org/officeDocument/2006/relationships" xmlns:m="http://schemas.openxmlformats.org/officeDocument/2006/math" xmlns:v="urn:schemas-microsoft-com:vml" xmlns:wp14="http://schemas.microsoft.com/office/word/2010/wordprocessingDrawing" xmlns:wp="http://schemas.openxmlformats.org/drawingml/2006/wordprocessingDrawing" xmlns:w10="urn:schemas-microsoft-com:office:word" xmlns:w="http://schemas.openxmlformats.org/wordprocessingml/2006/main" xmlns:w14="http://schemas.microsoft.com/office/word/2010/wordml" xmlns:w15="http://schemas.microsoft.com/office/word/2012/wordml" xmlns:w16cex="http://schemas.microsoft.com/office/word/2018/wordml/cex" xmlns:w16cid="http://schemas.microsoft.com/office/word/2016/wordml/cid" xmlns:w16="http://schemas.microsoft.com/office/word/2018/wordml" xmlns:w16sdtdh="http://schemas.microsoft.com/office/word/2020/wordml/sdtdatahash" xmlns:w16se="http://schemas.microsoft.com/office/word/2015/wordml/symex" xmlns:wpg="http://schemas.microsoft.com/office/word/2010/wordprocessingGroup" xmlns:wpi="http://schemas.microsoft.com/office/word/2010/wordprocessingInk" xmlns:wne="http://schemas.microsoft.com/office/word/2006/wordml" xmlns:wps="http://schemas.microsoft.com/office/word/2010/wordprocessingShape" mc:Ignorable="w14 w15 w16se w16cid w16 w16cex w16sdtdh wp14">
+<w:footnotes xmlns:wpc="http://schemas.microsoft.com/office/word/2010/wordprocessingCanvas" xmlns:cx="http://schemas.microsoft.com/office/drawing/2014/chartex" xmlns:cx1="http://schemas.microsoft.com/office/drawing/2015/9/8/chartex" xmlns:cx2="http://schemas.microsoft.com/office/drawing/2015/10/21/chartex" xmlns:cx3="http://schemas.microsoft.com/office/drawing/2016/5/9/chartex" xmlns:cx4="http://schemas.microsoft.com/office/drawing/2016/5/10/chartex" xmlns:cx5="http://schemas.microsoft.com/office/drawing/2016/5/11/chartex" xmlns:cx6="http://schemas.microsoft.com/office/drawing/2016/5/12/chartex" xmlns:cx7="http://schemas.microsoft.com/office/drawing/2016/5/13/chartex" xmlns:cx8="http://schemas.microsoft.com/office/drawing/2016/5/14/chartex" xmlns:mc="http://schemas.openxmlformats.org/markup-compatibility/2006" xmlns:aink="http://schemas.microsoft.com/office/drawing/2016/ink" xmlns:am3d="http://schemas.microsoft.com/office/drawing/2017/model3d" xmlns:o="urn:schemas-microsoft-com:office:office" xmlns:oel="http://schemas.microsoft.com/office/2019/extlst" xmlns:r="http://schemas.openxmlformats.org/officeDocument/2006/relationships" xmlns:m="http://schemas.openxmlformats.org/officeDocument/2006/math" xmlns:v="urn:schemas-microsoft-com:vml" xmlns:wp14="http://schemas.microsoft.com/office/word/2010/wordprocessingDrawing" xmlns:wp="http://schemas.openxmlformats.org/drawingml/2006/wordprocessingDrawing" xmlns:w10="urn:schemas-microsoft-com:office:word" xmlns:w="http://schemas.openxmlformats.org/wordprocessingml/2006/main" xmlns:w14="http://schemas.microsoft.com/office/word/2010/wordml" xmlns:w15="http://schemas.microsoft.com/office/word/2012/wordml" xmlns:w16cex="http://schemas.microsoft.com/office/word/2018/wordml/cex" xmlns:w16cid="http://schemas.microsoft.com/office/word/2016/wordml/cid" xmlns:w16="http://schemas.microsoft.com/office/word/2018/wordml" xmlns:w16du="http://schemas.microsoft.com/office/word/2023/wordml/word16du" xmlns:w16sdtdh="http://schemas.microsoft.com/office/word/2020/wordml/sdtdatahash" xmlns:w16se="http://schemas.microsoft.com/office/word/2015/wordml/symex" xmlns:wpg="http://schemas.microsoft.com/office/word/2010/wordprocessingGroup" xmlns:wpi="http://schemas.microsoft.com/office/word/2010/wordprocessingInk" xmlns:wne="http://schemas.microsoft.com/office/word/2006/wordml" xmlns:wps="http://schemas.microsoft.com/office/word/2010/wordprocessingShape" mc:Ignorable="w14 w15 w16se w16cid w16 w16cex w16sdtdh w16du wp14">
   <w:footnote w:type="separator" w:id="-1">
     <w:p>
       <w:r>
@@ -4759,7 +4704,7 @@
 </file>
 
 <file path=word/header1.xml><?xml version="1.0" encoding="utf-8"?>
-<w:hdr xmlns:wpc="http://schemas.microsoft.com/office/word/2010/wordprocessingCanvas" xmlns:cx="http://schemas.microsoft.com/office/drawing/2014/chartex" xmlns:cx1="http://schemas.microsoft.com/office/drawing/2015/9/8/chartex" xmlns:cx2="http://schemas.microsoft.com/office/drawing/2015/10/21/chartex" xmlns:cx3="http://schemas.microsoft.com/office/drawing/2016/5/9/chartex" xmlns:cx4="http://schemas.microsoft.com/office/drawing/2016/5/10/chartex" xmlns:cx5="http://schemas.microsoft.com/office/drawing/2016/5/11/chartex" xmlns:cx6="http://schemas.microsoft.com/office/drawing/2016/5/12/chartex" xmlns:cx7="http://schemas.microsoft.com/office/drawing/2016/5/13/chartex" xmlns:cx8="http://schemas.microsoft.com/office/drawing/2016/5/14/chartex" xmlns:mc="http://schemas.openxmlformats.org/markup-compatibility/2006" xmlns:aink="http://schemas.microsoft.com/office/drawing/2016/ink" xmlns:am3d="http://schemas.microsoft.com/office/drawing/2017/model3d" xmlns:o="urn:schemas-microsoft-com:office:office" xmlns:oel="http://schemas.microsoft.com/office/2019/extlst" xmlns:r="http://schemas.openxmlformats.org/officeDocument/2006/relationships" xmlns:m="http://schemas.openxmlformats.org/officeDocument/2006/math" xmlns:v="urn:schemas-microsoft-com:vml" xmlns:wp14="http://schemas.microsoft.com/office/word/2010/wordprocessingDrawing" xmlns:wp="http://schemas.openxmlformats.org/drawingml/2006/wordprocessingDrawing" xmlns:w10="urn:schemas-microsoft-com:office:word" xmlns:w="http://schemas.openxmlformats.org/wordprocessingml/2006/main" xmlns:w14="http://schemas.microsoft.com/office/word/2010/wordml" xmlns:w15="http://schemas.microsoft.com/office/word/2012/wordml" xmlns:w16cex="http://schemas.microsoft.com/office/word/2018/wordml/cex" xmlns:w16cid="http://schemas.microsoft.com/office/word/2016/wordml/cid" xmlns:w16="http://schemas.microsoft.com/office/word/2018/wordml" xmlns:w16sdtdh="http://schemas.microsoft.com/office/word/2020/wordml/sdtdatahash" xmlns:w16se="http://schemas.microsoft.com/office/word/2015/wordml/symex" xmlns:wpg="http://schemas.microsoft.com/office/word/2010/wordprocessingGroup" xmlns:wpi="http://schemas.microsoft.com/office/word/2010/wordprocessingInk" xmlns:wne="http://schemas.microsoft.com/office/word/2006/wordml" xmlns:wps="http://schemas.microsoft.com/office/word/2010/wordprocessingShape" mc:Ignorable="w14 w15 w16se w16cid w16 w16cex w16sdtdh wp14">
+<w:hdr xmlns:wpc="http://schemas.microsoft.com/office/word/2010/wordprocessingCanvas" xmlns:cx="http://schemas.microsoft.com/office/drawing/2014/chartex" xmlns:cx1="http://schemas.microsoft.com/office/drawing/2015/9/8/chartex" xmlns:cx2="http://schemas.microsoft.com/office/drawing/2015/10/21/chartex" xmlns:cx3="http://schemas.microsoft.com/office/drawing/2016/5/9/chartex" xmlns:cx4="http://schemas.microsoft.com/office/drawing/2016/5/10/chartex" xmlns:cx5="http://schemas.microsoft.com/office/drawing/2016/5/11/chartex" xmlns:cx6="http://schemas.microsoft.com/office/drawing/2016/5/12/chartex" xmlns:cx7="http://schemas.microsoft.com/office/drawing/2016/5/13/chartex" xmlns:cx8="http://schemas.microsoft.com/office/drawing/2016/5/14/chartex" xmlns:mc="http://schemas.openxmlformats.org/markup-compatibility/2006" xmlns:aink="http://schemas.microsoft.com/office/drawing/2016/ink" xmlns:am3d="http://schemas.microsoft.com/office/drawing/2017/model3d" xmlns:o="urn:schemas-microsoft-com:office:office" xmlns:oel="http://schemas.microsoft.com/office/2019/extlst" xmlns:r="http://schemas.openxmlformats.org/officeDocument/2006/relationships" xmlns:m="http://schemas.openxmlformats.org/officeDocument/2006/math" xmlns:v="urn:schemas-microsoft-com:vml" xmlns:wp14="http://schemas.microsoft.com/office/word/2010/wordprocessingDrawing" xmlns:wp="http://schemas.openxmlformats.org/drawingml/2006/wordprocessingDrawing" xmlns:w10="urn:schemas-microsoft-com:office:word" xmlns:w="http://schemas.openxmlformats.org/wordprocessingml/2006/main" xmlns:w14="http://schemas.microsoft.com/office/word/2010/wordml" xmlns:w15="http://schemas.microsoft.com/office/word/2012/wordml" xmlns:w16cex="http://schemas.microsoft.com/office/word/2018/wordml/cex" xmlns:w16cid="http://schemas.microsoft.com/office/word/2016/wordml/cid" xmlns:w16="http://schemas.microsoft.com/office/word/2018/wordml" xmlns:w16du="http://schemas.microsoft.com/office/word/2023/wordml/word16du" xmlns:w16sdtdh="http://schemas.microsoft.com/office/word/2020/wordml/sdtdatahash" xmlns:w16se="http://schemas.microsoft.com/office/word/2015/wordml/symex" xmlns:wpg="http://schemas.microsoft.com/office/word/2010/wordprocessingGroup" xmlns:wpi="http://schemas.microsoft.com/office/word/2010/wordprocessingInk" xmlns:wne="http://schemas.microsoft.com/office/word/2006/wordml" xmlns:wps="http://schemas.microsoft.com/office/word/2010/wordprocessingShape" mc:Ignorable="w14 w15 w16se w16cid w16 w16cex w16sdtdh w16du wp14">
   <w:p>
     <w:pPr>
       <w:pStyle w:val="Kopfzeile"/>
@@ -4769,7 +4714,7 @@
 </file>
 
 <file path=word/header2.xml><?xml version="1.0" encoding="utf-8"?>
-<w:hdr xmlns:wpc="http://schemas.microsoft.com/office/word/2010/wordprocessingCanvas" xmlns:cx="http://schemas.microsoft.com/office/drawing/2014/chartex" xmlns:cx1="http://schemas.microsoft.com/office/drawing/2015/9/8/chartex" xmlns:cx2="http://schemas.microsoft.com/office/drawing/2015/10/21/chartex" xmlns:cx3="http://schemas.microsoft.com/office/drawing/2016/5/9/chartex" xmlns:cx4="http://schemas.microsoft.com/office/drawing/2016/5/10/chartex" xmlns:cx5="http://schemas.microsoft.com/office/drawing/2016/5/11/chartex" xmlns:cx6="http://schemas.microsoft.com/office/drawing/2016/5/12/chartex" xmlns:cx7="http://schemas.microsoft.com/office/drawing/2016/5/13/chartex" xmlns:cx8="http://schemas.microsoft.com/office/drawing/2016/5/14/chartex" xmlns:mc="http://schemas.openxmlformats.org/markup-compatibility/2006" xmlns:aink="http://schemas.microsoft.com/office/drawing/2016/ink" xmlns:am3d="http://schemas.microsoft.com/office/drawing/2017/model3d" xmlns:o="urn:schemas-microsoft-com:office:office" xmlns:oel="http://schemas.microsoft.com/office/2019/extlst" xmlns:r="http://schemas.openxmlformats.org/officeDocument/2006/relationships" xmlns:m="http://schemas.openxmlformats.org/officeDocument/2006/math" xmlns:v="urn:schemas-microsoft-com:vml" xmlns:wp14="http://schemas.microsoft.com/office/word/2010/wordprocessingDrawing" xmlns:wp="http://schemas.openxmlformats.org/drawingml/2006/wordprocessingDrawing" xmlns:w10="urn:schemas-microsoft-com:office:word" xmlns:w="http://schemas.openxmlformats.org/wordprocessingml/2006/main" xmlns:w14="http://schemas.microsoft.com/office/word/2010/wordml" xmlns:w15="http://schemas.microsoft.com/office/word/2012/wordml" xmlns:w16cex="http://schemas.microsoft.com/office/word/2018/wordml/cex" xmlns:w16cid="http://schemas.microsoft.com/office/word/2016/wordml/cid" xmlns:w16="http://schemas.microsoft.com/office/word/2018/wordml" xmlns:w16sdtdh="http://schemas.microsoft.com/office/word/2020/wordml/sdtdatahash" xmlns:w16se="http://schemas.microsoft.com/office/word/2015/wordml/symex" xmlns:wpg="http://schemas.microsoft.com/office/word/2010/wordprocessingGroup" xmlns:wpi="http://schemas.microsoft.com/office/word/2010/wordprocessingInk" xmlns:wne="http://schemas.microsoft.com/office/word/2006/wordml" xmlns:wps="http://schemas.microsoft.com/office/word/2010/wordprocessingShape" mc:Ignorable="w14 w15 w16se w16cid w16 w16cex w16sdtdh wp14">
+<w:hdr xmlns:wpc="http://schemas.microsoft.com/office/word/2010/wordprocessingCanvas" xmlns:cx="http://schemas.microsoft.com/office/drawing/2014/chartex" xmlns:cx1="http://schemas.microsoft.com/office/drawing/2015/9/8/chartex" xmlns:cx2="http://schemas.microsoft.com/office/drawing/2015/10/21/chartex" xmlns:cx3="http://schemas.microsoft.com/office/drawing/2016/5/9/chartex" xmlns:cx4="http://schemas.microsoft.com/office/drawing/2016/5/10/chartex" xmlns:cx5="http://schemas.microsoft.com/office/drawing/2016/5/11/chartex" xmlns:cx6="http://schemas.microsoft.com/office/drawing/2016/5/12/chartex" xmlns:cx7="http://schemas.microsoft.com/office/drawing/2016/5/13/chartex" xmlns:cx8="http://schemas.microsoft.com/office/drawing/2016/5/14/chartex" xmlns:mc="http://schemas.openxmlformats.org/markup-compatibility/2006" xmlns:aink="http://schemas.microsoft.com/office/drawing/2016/ink" xmlns:am3d="http://schemas.microsoft.com/office/drawing/2017/model3d" xmlns:o="urn:schemas-microsoft-com:office:office" xmlns:oel="http://schemas.microsoft.com/office/2019/extlst" xmlns:r="http://schemas.openxmlformats.org/officeDocument/2006/relationships" xmlns:m="http://schemas.openxmlformats.org/officeDocument/2006/math" xmlns:v="urn:schemas-microsoft-com:vml" xmlns:wp14="http://schemas.microsoft.com/office/word/2010/wordprocessingDrawing" xmlns:wp="http://schemas.openxmlformats.org/drawingml/2006/wordprocessingDrawing" xmlns:w10="urn:schemas-microsoft-com:office:word" xmlns:w="http://schemas.openxmlformats.org/wordprocessingml/2006/main" xmlns:w14="http://schemas.microsoft.com/office/word/2010/wordml" xmlns:w15="http://schemas.microsoft.com/office/word/2012/wordml" xmlns:w16cex="http://schemas.microsoft.com/office/word/2018/wordml/cex" xmlns:w16cid="http://schemas.microsoft.com/office/word/2016/wordml/cid" xmlns:w16="http://schemas.microsoft.com/office/word/2018/wordml" xmlns:w16du="http://schemas.microsoft.com/office/word/2023/wordml/word16du" xmlns:w16sdtdh="http://schemas.microsoft.com/office/word/2020/wordml/sdtdatahash" xmlns:w16se="http://schemas.microsoft.com/office/word/2015/wordml/symex" xmlns:wpg="http://schemas.microsoft.com/office/word/2010/wordprocessingGroup" xmlns:wpi="http://schemas.microsoft.com/office/word/2010/wordprocessingInk" xmlns:wne="http://schemas.microsoft.com/office/word/2006/wordml" xmlns:wps="http://schemas.microsoft.com/office/word/2010/wordprocessingShape" mc:Ignorable="w14 w15 w16se w16cid w16 w16cex w16sdtdh w16du wp14">
   <w:p>
     <w:pPr>
       <w:pStyle w:val="Kopfzeile"/>
@@ -4908,7 +4853,7 @@
 </file>
 
 <file path=word/header3.xml><?xml version="1.0" encoding="utf-8"?>
-<w:hdr xmlns:wpc="http://schemas.microsoft.com/office/word/2010/wordprocessingCanvas" xmlns:cx="http://schemas.microsoft.com/office/drawing/2014/chartex" xmlns:cx1="http://schemas.microsoft.com/office/drawing/2015/9/8/chartex" xmlns:cx2="http://schemas.microsoft.com/office/drawing/2015/10/21/chartex" xmlns:cx3="http://schemas.microsoft.com/office/drawing/2016/5/9/chartex" xmlns:cx4="http://schemas.microsoft.com/office/drawing/2016/5/10/chartex" xmlns:cx5="http://schemas.microsoft.com/office/drawing/2016/5/11/chartex" xmlns:cx6="http://schemas.microsoft.com/office/drawing/2016/5/12/chartex" xmlns:cx7="http://schemas.microsoft.com/office/drawing/2016/5/13/chartex" xmlns:cx8="http://schemas.microsoft.com/office/drawing/2016/5/14/chartex" xmlns:mc="http://schemas.openxmlformats.org/markup-compatibility/2006" xmlns:aink="http://schemas.microsoft.com/office/drawing/2016/ink" xmlns:am3d="http://schemas.microsoft.com/office/drawing/2017/model3d" xmlns:o="urn:schemas-microsoft-com:office:office" xmlns:oel="http://schemas.microsoft.com/office/2019/extlst" xmlns:r="http://schemas.openxmlformats.org/officeDocument/2006/relationships" xmlns:m="http://schemas.openxmlformats.org/officeDocument/2006/math" xmlns:v="urn:schemas-microsoft-com:vml" xmlns:wp14="http://schemas.microsoft.com/office/word/2010/wordprocessingDrawing" xmlns:wp="http://schemas.openxmlformats.org/drawingml/2006/wordprocessingDrawing" xmlns:w10="urn:schemas-microsoft-com:office:word" xmlns:w="http://schemas.openxmlformats.org/wordprocessingml/2006/main" xmlns:w14="http://schemas.microsoft.com/office/word/2010/wordml" xmlns:w15="http://schemas.microsoft.com/office/word/2012/wordml" xmlns:w16cex="http://schemas.microsoft.com/office/word/2018/wordml/cex" xmlns:w16cid="http://schemas.microsoft.com/office/word/2016/wordml/cid" xmlns:w16="http://schemas.microsoft.com/office/word/2018/wordml" xmlns:w16sdtdh="http://schemas.microsoft.com/office/word/2020/wordml/sdtdatahash" xmlns:w16se="http://schemas.microsoft.com/office/word/2015/wordml/symex" xmlns:wpg="http://schemas.microsoft.com/office/word/2010/wordprocessingGroup" xmlns:wpi="http://schemas.microsoft.com/office/word/2010/wordprocessingInk" xmlns:wne="http://schemas.microsoft.com/office/word/2006/wordml" xmlns:wps="http://schemas.microsoft.com/office/word/2010/wordprocessingShape" mc:Ignorable="w14 w15 w16se w16cid w16 w16cex w16sdtdh wp14">
+<w:hdr xmlns:wpc="http://schemas.microsoft.com/office/word/2010/wordprocessingCanvas" xmlns:cx="http://schemas.microsoft.com/office/drawing/2014/chartex" xmlns:cx1="http://schemas.microsoft.com/office/drawing/2015/9/8/chartex" xmlns:cx2="http://schemas.microsoft.com/office/drawing/2015/10/21/chartex" xmlns:cx3="http://schemas.microsoft.com/office/drawing/2016/5/9/chartex" xmlns:cx4="http://schemas.microsoft.com/office/drawing/2016/5/10/chartex" xmlns:cx5="http://schemas.microsoft.com/office/drawing/2016/5/11/chartex" xmlns:cx6="http://schemas.microsoft.com/office/drawing/2016/5/12/chartex" xmlns:cx7="http://schemas.microsoft.com/office/drawing/2016/5/13/chartex" xmlns:cx8="http://schemas.microsoft.com/office/drawing/2016/5/14/chartex" xmlns:mc="http://schemas.openxmlformats.org/markup-compatibility/2006" xmlns:aink="http://schemas.microsoft.com/office/drawing/2016/ink" xmlns:am3d="http://schemas.microsoft.com/office/drawing/2017/model3d" xmlns:o="urn:schemas-microsoft-com:office:office" xmlns:oel="http://schemas.microsoft.com/office/2019/extlst" xmlns:r="http://schemas.openxmlformats.org/officeDocument/2006/relationships" xmlns:m="http://schemas.openxmlformats.org/officeDocument/2006/math" xmlns:v="urn:schemas-microsoft-com:vml" xmlns:wp14="http://schemas.microsoft.com/office/word/2010/wordprocessingDrawing" xmlns:wp="http://schemas.openxmlformats.org/drawingml/2006/wordprocessingDrawing" xmlns:w10="urn:schemas-microsoft-com:office:word" xmlns:w="http://schemas.openxmlformats.org/wordprocessingml/2006/main" xmlns:w14="http://schemas.microsoft.com/office/word/2010/wordml" xmlns:w15="http://schemas.microsoft.com/office/word/2012/wordml" xmlns:w16cex="http://schemas.microsoft.com/office/word/2018/wordml/cex" xmlns:w16cid="http://schemas.microsoft.com/office/word/2016/wordml/cid" xmlns:w16="http://schemas.microsoft.com/office/word/2018/wordml" xmlns:w16du="http://schemas.microsoft.com/office/word/2023/wordml/word16du" xmlns:w16sdtdh="http://schemas.microsoft.com/office/word/2020/wordml/sdtdatahash" xmlns:w16se="http://schemas.microsoft.com/office/word/2015/wordml/symex" xmlns:wpg="http://schemas.microsoft.com/office/word/2010/wordprocessingGroup" xmlns:wpi="http://schemas.microsoft.com/office/word/2010/wordprocessingInk" xmlns:wne="http://schemas.microsoft.com/office/word/2006/wordml" xmlns:wps="http://schemas.microsoft.com/office/word/2010/wordprocessingShape" mc:Ignorable="w14 w15 w16se w16cid w16 w16cex w16sdtdh w16du wp14">
   <w:p>
     <w:pPr>
       <w:pStyle w:val="Kopfzeile"/>
@@ -4918,7 +4863,7 @@
 </file>
 
 <file path=word/numbering.xml><?xml version="1.0" encoding="utf-8"?>
-<w:numbering xmlns:wpc="http://schemas.microsoft.com/office/word/2010/wordprocessingCanvas" xmlns:cx="http://schemas.microsoft.com/office/drawing/2014/chartex" xmlns:cx1="http://schemas.microsoft.com/office/drawing/2015/9/8/chartex" xmlns:cx2="http://schemas.microsoft.com/office/drawing/2015/10/21/chartex" xmlns:cx3="http://schemas.microsoft.com/office/drawing/2016/5/9/chartex" xmlns:cx4="http://schemas.microsoft.com/office/drawing/2016/5/10/chartex" xmlns:cx5="http://schemas.microsoft.com/office/drawing/2016/5/11/chartex" xmlns:cx6="http://schemas.microsoft.com/office/drawing/2016/5/12/chartex" xmlns:cx7="http://schemas.microsoft.com/office/drawing/2016/5/13/chartex" xmlns:cx8="http://schemas.microsoft.com/office/drawing/2016/5/14/chartex" xmlns:mc="http://schemas.openxmlformats.org/markup-compatibility/2006" xmlns:aink="http://schemas.microsoft.com/office/drawing/2016/ink" xmlns:am3d="http://schemas.microsoft.com/office/drawing/2017/model3d" xmlns:o="urn:schemas-microsoft-com:office:office" xmlns:oel="http://schemas.microsoft.com/office/2019/extlst" xmlns:r="http://schemas.openxmlformats.org/officeDocument/2006/relationships" xmlns:m="http://schemas.openxmlformats.org/officeDocument/2006/math" xmlns:v="urn:schemas-microsoft-com:vml" xmlns:wp14="http://schemas.microsoft.com/office/word/2010/wordprocessingDrawing" xmlns:wp="http://schemas.openxmlformats.org/drawingml/2006/wordprocessingDrawing" xmlns:w10="urn:schemas-microsoft-com:office:word" xmlns:w="http://schemas.openxmlformats.org/wordprocessingml/2006/main" xmlns:w14="http://schemas.microsoft.com/office/word/2010/wordml" xmlns:w15="http://schemas.microsoft.com/office/word/2012/wordml" xmlns:w16cex="http://schemas.microsoft.com/office/word/2018/wordml/cex" xmlns:w16cid="http://schemas.microsoft.com/office/word/2016/wordml/cid" xmlns:w16="http://schemas.microsoft.com/office/word/2018/wordml" xmlns:w16sdtdh="http://schemas.microsoft.com/office/word/2020/wordml/sdtdatahash" xmlns:w16se="http://schemas.microsoft.com/office/word/2015/wordml/symex" xmlns:wpg="http://schemas.microsoft.com/office/word/2010/wordprocessingGroup" xmlns:wpi="http://schemas.microsoft.com/office/word/2010/wordprocessingInk" xmlns:wne="http://schemas.microsoft.com/office/word/2006/wordml" xmlns:wps="http://schemas.microsoft.com/office/word/2010/wordprocessingShape" mc:Ignorable="w14 w15 w16se w16cid w16 w16cex w16sdtdh wp14">
+<w:numbering xmlns:wpc="http://schemas.microsoft.com/office/word/2010/wordprocessingCanvas" xmlns:cx="http://schemas.microsoft.com/office/drawing/2014/chartex" xmlns:cx1="http://schemas.microsoft.com/office/drawing/2015/9/8/chartex" xmlns:cx2="http://schemas.microsoft.com/office/drawing/2015/10/21/chartex" xmlns:cx3="http://schemas.microsoft.com/office/drawing/2016/5/9/chartex" xmlns:cx4="http://schemas.microsoft.com/office/drawing/2016/5/10/chartex" xmlns:cx5="http://schemas.microsoft.com/office/drawing/2016/5/11/chartex" xmlns:cx6="http://schemas.microsoft.com/office/drawing/2016/5/12/chartex" xmlns:cx7="http://schemas.microsoft.com/office/drawing/2016/5/13/chartex" xmlns:cx8="http://schemas.microsoft.com/office/drawing/2016/5/14/chartex" xmlns:mc="http://schemas.openxmlformats.org/markup-compatibility/2006" xmlns:aink="http://schemas.microsoft.com/office/drawing/2016/ink" xmlns:am3d="http://schemas.microsoft.com/office/drawing/2017/model3d" xmlns:o="urn:schemas-microsoft-com:office:office" xmlns:oel="http://schemas.microsoft.com/office/2019/extlst" xmlns:r="http://schemas.openxmlformats.org/officeDocument/2006/relationships" xmlns:m="http://schemas.openxmlformats.org/officeDocument/2006/math" xmlns:v="urn:schemas-microsoft-com:vml" xmlns:wp14="http://schemas.microsoft.com/office/word/2010/wordprocessingDrawing" xmlns:wp="http://schemas.openxmlformats.org/drawingml/2006/wordprocessingDrawing" xmlns:w10="urn:schemas-microsoft-com:office:word" xmlns:w="http://schemas.openxmlformats.org/wordprocessingml/2006/main" xmlns:w14="http://schemas.microsoft.com/office/word/2010/wordml" xmlns:w15="http://schemas.microsoft.com/office/word/2012/wordml" xmlns:w16cex="http://schemas.microsoft.com/office/word/2018/wordml/cex" xmlns:w16cid="http://schemas.microsoft.com/office/word/2016/wordml/cid" xmlns:w16="http://schemas.microsoft.com/office/word/2018/wordml" xmlns:w16du="http://schemas.microsoft.com/office/word/2023/wordml/word16du" xmlns:w16sdtdh="http://schemas.microsoft.com/office/word/2020/wordml/sdtdatahash" xmlns:w16se="http://schemas.microsoft.com/office/word/2015/wordml/symex" xmlns:wpg="http://schemas.microsoft.com/office/word/2010/wordprocessingGroup" xmlns:wpi="http://schemas.microsoft.com/office/word/2010/wordprocessingInk" xmlns:wne="http://schemas.microsoft.com/office/word/2006/wordml" xmlns:wps="http://schemas.microsoft.com/office/word/2010/wordprocessingShape" mc:Ignorable="w14 w15 w16se w16cid w16 w16cex w16sdtdh w16du wp14">
   <w:abstractNum w:abstractNumId="0" w15:restartNumberingAfterBreak="0">
     <w:nsid w:val="4D5912AE"/>
     <w:multiLevelType w:val="hybridMultilevel"/>
@@ -5157,7 +5102,7 @@
 </file>
 
 <file path=word/styles.xml><?xml version="1.0" encoding="utf-8"?>
-<w:styles xmlns:mc="http://schemas.openxmlformats.org/markup-compatibility/2006" xmlns:r="http://schemas.openxmlformats.org/officeDocument/2006/relationships" xmlns:w="http://schemas.openxmlformats.org/wordprocessingml/2006/main" xmlns:w14="http://schemas.microsoft.com/office/word/2010/wordml" xmlns:w15="http://schemas.microsoft.com/office/word/2012/wordml" xmlns:w16cex="http://schemas.microsoft.com/office/word/2018/wordml/cex" xmlns:w16cid="http://schemas.microsoft.com/office/word/2016/wordml/cid" xmlns:w16="http://schemas.microsoft.com/office/word/2018/wordml" xmlns:w16sdtdh="http://schemas.microsoft.com/office/word/2020/wordml/sdtdatahash" xmlns:w16se="http://schemas.microsoft.com/office/word/2015/wordml/symex" mc:Ignorable="w14 w15 w16se w16cid w16 w16cex w16sdtdh">
+<w:styles xmlns:mc="http://schemas.openxmlformats.org/markup-compatibility/2006" xmlns:r="http://schemas.openxmlformats.org/officeDocument/2006/relationships" xmlns:w="http://schemas.openxmlformats.org/wordprocessingml/2006/main" xmlns:w14="http://schemas.microsoft.com/office/word/2010/wordml" xmlns:w15="http://schemas.microsoft.com/office/word/2012/wordml" xmlns:w16cex="http://schemas.microsoft.com/office/word/2018/wordml/cex" xmlns:w16cid="http://schemas.microsoft.com/office/word/2016/wordml/cid" xmlns:w16="http://schemas.microsoft.com/office/word/2018/wordml" xmlns:w16du="http://schemas.microsoft.com/office/word/2023/wordml/word16du" xmlns:w16sdtdh="http://schemas.microsoft.com/office/word/2020/wordml/sdtdatahash" xmlns:w16se="http://schemas.microsoft.com/office/word/2015/wordml/symex" mc:Ignorable="w14 w15 w16se w16cid w16 w16cex w16sdtdh w16du">
   <w:docDefaults>
     <w:rPrDefault>
       <w:rPr>
@@ -5568,6 +5513,7 @@
   <w:style w:type="character" w:default="1" w:styleId="Absatz-Standardschriftart">
     <w:name w:val="Default Paragraph Font"/>
     <w:uiPriority w:val="1"/>
+    <w:semiHidden/>
     <w:unhideWhenUsed/>
   </w:style>
   <w:style w:type="table" w:default="1" w:styleId="NormaleTabelle">

</xml_diff>